<commit_message>
Testing for dif...but messed up. No way to do it now.
</commit_message>
<xml_diff>
--- a/CollaborationsPaper_Draft_06112015.docx
+++ b/CollaborationsPaper_Draft_06112015.docx
@@ -6,8 +6,6 @@
       <w:pPr>
         <w:pStyle w:val="NoSpacing"/>
       </w:pPr>
-      <w:bookmarkStart w:id="0" w:name="_GoBack"/>
-      <w:bookmarkEnd w:id="0"/>
     </w:p>
     <w:p>
       <w:pPr>
@@ -22,6 +20,16 @@
         </w:rPr>
         <w:t>Evolution of the services and customer relationships of the Information Services Office at NIST: Taking collaboration to the next level.</w:t>
       </w:r>
+      <w:ins w:id="0" w:author="Medina-Smith, Andrea" w:date="2015-07-24T10:25:00Z">
+        <w:r>
+          <w:rPr>
+            <w:b/>
+          </w:rPr>
+          <w:t xml:space="preserve"> CHANGES FOR INTESTING</w:t>
+        </w:r>
+      </w:ins>
+      <w:bookmarkStart w:id="1" w:name="_GoBack"/>
+      <w:bookmarkEnd w:id="1"/>
     </w:p>
     <w:p>
       <w:pPr>
@@ -35,7 +43,7 @@
           <w:b/>
         </w:rPr>
       </w:pPr>
-      <w:commentRangeStart w:id="1"/>
+      <w:commentRangeStart w:id="2"/>
       <w:r>
         <w:rPr>
           <w:b/>
@@ -48,12 +56,12 @@
         </w:rPr>
         <w:t>Partner to Address Data Management: Taking Collaboration to the Next Level</w:t>
       </w:r>
-      <w:commentRangeEnd w:id="1"/>
+      <w:commentRangeEnd w:id="2"/>
       <w:r>
         <w:rPr>
           <w:rStyle w:val="CommentReference"/>
         </w:rPr>
-        <w:commentReference w:id="1"/>
+        <w:commentReference w:id="2"/>
       </w:r>
     </w:p>
     <w:p>
@@ -111,7 +119,7 @@
       <w:r>
         <w:t xml:space="preserve">The Information Services Office (ISO) at the National Institute of Standards and Technology (NIST) has been actively developing </w:t>
       </w:r>
-      <w:del w:id="2" w:author="Tryka, Kimberly A." w:date="2015-06-04T11:09:00Z">
+      <w:del w:id="3" w:author="Tryka, Kimberly A." w:date="2015-06-04T11:09:00Z">
         <w:r>
           <w:delText xml:space="preserve">productive </w:delText>
         </w:r>
@@ -125,12 +133,12 @@
       <w:r>
         <w:t xml:space="preserve">last 18 years. </w:t>
       </w:r>
-      <w:ins w:id="3" w:author="Tryka, Kimberly A." w:date="2015-06-04T11:10:00Z">
+      <w:ins w:id="4" w:author="Tryka, Kimberly A." w:date="2015-06-04T11:10:00Z">
         <w:r>
           <w:t xml:space="preserve">Beginning with </w:t>
         </w:r>
       </w:ins>
-      <w:del w:id="4" w:author="Tryka, Kimberly A." w:date="2015-06-04T11:10:00Z">
+      <w:del w:id="5" w:author="Tryka, Kimberly A." w:date="2015-06-04T11:10:00Z">
         <w:r>
           <w:delText xml:space="preserve">In </w:delText>
         </w:r>
@@ -147,12 +155,12 @@
       <w:r>
         <w:t xml:space="preserve"> the </w:t>
       </w:r>
-      <w:ins w:id="5" w:author="Tryka, Kimberly A." w:date="2015-06-04T11:09:00Z">
+      <w:ins w:id="6" w:author="Tryka, Kimberly A." w:date="2015-06-04T11:09:00Z">
         <w:r>
           <w:t>foundation</w:t>
         </w:r>
       </w:ins>
-      <w:del w:id="6" w:author="Tryka, Kimberly A." w:date="2015-06-04T11:09:00Z">
+      <w:del w:id="7" w:author="Tryka, Kimberly A." w:date="2015-06-04T11:09:00Z">
         <w:r>
           <w:delText>groundwork</w:delText>
         </w:r>
@@ -187,32 +195,32 @@
       <w:r>
         <w:t xml:space="preserve"> specific objectives and actions for collaborating and partnering with NIST researchers. </w:t>
       </w:r>
-      <w:ins w:id="7" w:author="Tryka, Kimberly A." w:date="2015-06-04T11:29:00Z">
+      <w:ins w:id="8" w:author="Tryka, Kimberly A." w:date="2015-06-04T11:29:00Z">
         <w:r>
           <w:t xml:space="preserve">This change in language reflects the recognition that some types of interactions are not easily squeezed into the category of </w:t>
         </w:r>
       </w:ins>
-      <w:ins w:id="8" w:author="Tryka, Kimberly A." w:date="2015-06-04T11:31:00Z">
+      <w:ins w:id="9" w:author="Tryka, Kimberly A." w:date="2015-06-04T11:31:00Z">
         <w:r>
           <w:t>service and need to be thought of more in terms of</w:t>
         </w:r>
       </w:ins>
-      <w:ins w:id="9" w:author="Tryka, Kimberly A." w:date="2015-06-04T11:32:00Z">
+      <w:ins w:id="10" w:author="Tryka, Kimberly A." w:date="2015-06-04T11:32:00Z">
         <w:r>
           <w:t xml:space="preserve"> research or experimentation.</w:t>
         </w:r>
       </w:ins>
-      <w:ins w:id="10" w:author="Tryka, Kimberly A." w:date="2015-06-04T11:31:00Z">
+      <w:ins w:id="11" w:author="Tryka, Kimberly A." w:date="2015-06-04T11:31:00Z">
         <w:r>
           <w:t xml:space="preserve"> </w:t>
         </w:r>
       </w:ins>
-      <w:ins w:id="11" w:author="Tryka, Kimberly A." w:date="2015-06-04T11:32:00Z">
+      <w:ins w:id="12" w:author="Tryka, Kimberly A." w:date="2015-06-04T11:32:00Z">
         <w:r>
           <w:t xml:space="preserve">During the years between the two strategic plans </w:t>
         </w:r>
       </w:ins>
-      <w:del w:id="12" w:author="Tryka, Kimberly A." w:date="2015-06-04T11:32:00Z">
+      <w:del w:id="13" w:author="Tryka, Kimberly A." w:date="2015-06-04T11:32:00Z">
         <w:r>
           <w:delText>I</w:delText>
         </w:r>
@@ -223,7 +231,7 @@
       <w:r>
         <w:t xml:space="preserve"> ISO took incremental,</w:t>
       </w:r>
-      <w:del w:id="13" w:author="Tryka, Kimberly A." w:date="2015-06-04T11:33:00Z">
+      <w:del w:id="14" w:author="Tryka, Kimberly A." w:date="2015-06-04T11:33:00Z">
         <w:r>
           <w:delText xml:space="preserve"> strategic</w:delText>
         </w:r>
@@ -344,17 +352,17 @@
       <w:pPr>
         <w:pStyle w:val="NoSpacing"/>
       </w:pPr>
-      <w:ins w:id="14" w:author="Tryka, Kimberly A." w:date="2015-06-04T11:35:00Z">
+      <w:ins w:id="15" w:author="Tryka, Kimberly A." w:date="2015-06-04T11:35:00Z">
         <w:r>
           <w:t xml:space="preserve">As an example of these newer types of collaborations </w:t>
         </w:r>
       </w:ins>
-      <w:del w:id="15" w:author="Tryka, Kimberly A." w:date="2015-06-04T11:35:00Z">
+      <w:del w:id="16" w:author="Tryka, Kimberly A." w:date="2015-06-04T11:35:00Z">
         <w:r>
           <w:delText>T</w:delText>
         </w:r>
       </w:del>
-      <w:ins w:id="16" w:author="Tryka, Kimberly A." w:date="2015-06-04T11:37:00Z">
+      <w:ins w:id="17" w:author="Tryka, Kimberly A." w:date="2015-06-04T11:37:00Z">
         <w:r>
           <w:t>t</w:t>
         </w:r>
@@ -368,7 +376,7 @@
       <w:r>
         <w:t xml:space="preserve"> the </w:t>
       </w:r>
-      <w:del w:id="17" w:author="Tryka, Kimberly A." w:date="2015-06-04T11:37:00Z">
+      <w:del w:id="18" w:author="Tryka, Kimberly A." w:date="2015-06-04T11:37:00Z">
         <w:r>
           <w:delText xml:space="preserve">collaborative </w:delText>
         </w:r>
@@ -404,16 +412,16 @@
       <w:r>
         <w:t>This paper will also discuss the risks and opportunities of a collaborative</w:t>
       </w:r>
-      <w:commentRangeStart w:id="18"/>
+      <w:commentRangeStart w:id="19"/>
       <w:r>
         <w:t xml:space="preserve"> service model</w:t>
       </w:r>
-      <w:commentRangeEnd w:id="18"/>
+      <w:commentRangeEnd w:id="19"/>
       <w:r>
         <w:rPr>
           <w:rStyle w:val="CommentReference"/>
         </w:rPr>
-        <w:commentReference w:id="18"/>
+        <w:commentReference w:id="19"/>
       </w:r>
       <w:r>
         <w:t>, how ISO positioned itself to become an equal partner to explore new services and research projects with the ODI, and the benefits of the relationship from the perspective of the ODI.</w:t>
@@ -428,7 +436,7 @@
       <w:pPr>
         <w:pStyle w:val="NoSpacing"/>
         <w:rPr>
-          <w:ins w:id="19" w:author="Tryka, Kimberly A." w:date="2015-06-04T11:52:00Z"/>
+          <w:ins w:id="20" w:author="Tryka, Kimberly A." w:date="2015-06-04T11:52:00Z"/>
           <w:b/>
         </w:rPr>
       </w:pPr>
@@ -446,8 +454,8 @@
           <w:i/>
         </w:rPr>
       </w:pPr>
-      <w:commentRangeStart w:id="20"/>
-      <w:ins w:id="21" w:author="Tryka, Kimberly A." w:date="2015-06-04T11:52:00Z">
+      <w:commentRangeStart w:id="21"/>
+      <w:ins w:id="22" w:author="Tryka, Kimberly A." w:date="2015-06-04T11:52:00Z">
         <w:r>
           <w:rPr>
             <w:i/>
@@ -455,7 +463,7 @@
           <w:t>Organization</w:t>
         </w:r>
       </w:ins>
-      <w:ins w:id="22" w:author="Tryka, Kimberly A." w:date="2015-06-04T11:53:00Z">
+      <w:ins w:id="23" w:author="Tryka, Kimberly A." w:date="2015-06-04T11:53:00Z">
         <w:r>
           <w:rPr>
             <w:i/>
@@ -463,13 +471,13 @@
           <w:t>s</w:t>
         </w:r>
       </w:ins>
-      <w:commentRangeEnd w:id="20"/>
-      <w:ins w:id="23" w:author="Tryka, Kimberly A." w:date="2015-06-05T14:43:00Z">
+      <w:commentRangeEnd w:id="21"/>
+      <w:ins w:id="24" w:author="Tryka, Kimberly A." w:date="2015-06-05T14:43:00Z">
         <w:r>
           <w:rPr>
             <w:rStyle w:val="CommentReference"/>
           </w:rPr>
-          <w:commentReference w:id="20"/>
+          <w:commentReference w:id="21"/>
         </w:r>
       </w:ins>
     </w:p>
@@ -508,21 +516,21 @@
       <w:r>
         <w:t xml:space="preserve"> a range of science and engineering </w:t>
       </w:r>
-      <w:commentRangeStart w:id="24"/>
+      <w:commentRangeStart w:id="25"/>
       <w:r>
         <w:t>disciplines</w:t>
       </w:r>
-      <w:commentRangeEnd w:id="24"/>
+      <w:commentRangeEnd w:id="25"/>
       <w:r>
         <w:rPr>
           <w:rStyle w:val="CommentReference"/>
         </w:rPr>
-        <w:commentReference w:id="24"/>
+        <w:commentReference w:id="25"/>
       </w:r>
       <w:r>
         <w:t>.</w:t>
       </w:r>
-      <w:ins w:id="25" w:author="Tryka, Kimberly A." w:date="2015-06-04T13:54:00Z">
+      <w:ins w:id="26" w:author="Tryka, Kimberly A." w:date="2015-06-04T13:54:00Z">
         <w:r>
           <w:t xml:space="preserve"> </w:t>
         </w:r>
@@ -537,17 +545,39 @@
       <w:pPr>
         <w:pStyle w:val="NoSpacing"/>
       </w:pPr>
-      <w:commentRangeStart w:id="26"/>
+      <w:commentRangeStart w:id="27"/>
       <w:r>
         <w:t xml:space="preserve">The Office of Data and Informatics (ODI) was created </w:t>
       </w:r>
       <w:r>
         <w:t xml:space="preserve">in </w:t>
       </w:r>
-      <w:commentRangeStart w:id="27"/>
+      <w:commentRangeStart w:id="28"/>
       <w:r>
         <w:t>&lt;date&gt;</w:t>
       </w:r>
+      <w:commentRangeEnd w:id="28"/>
+      <w:r>
+        <w:rPr>
+          <w:rStyle w:val="CommentReference"/>
+        </w:rPr>
+        <w:commentReference w:id="28"/>
+      </w:r>
+      <w:r>
+        <w:t xml:space="preserve"> to provide </w:t>
+      </w:r>
+      <w:r>
+        <w:t>guidance, assistance and resources for optimizing the discoverability, usability, and interoperability of data products in ways that support NIST scientists and stakeholders.</w:t>
+      </w:r>
+      <w:r>
+        <w:t xml:space="preserve"> </w:t>
+      </w:r>
+      <w:r>
+        <w:t>The ODI supports National needs such as the Materials Genome Initiative (MGI) and biological and chemical data integration, as well as the modernization of current NIST reference data services for use in state-of-the-art computer paradigms (i.e., virtual computing, parallel analysis, interoperability, semantic web, etc.) and the development of next generation NIST reference data services</w:t>
+      </w:r>
+      <w:r>
+        <w:t xml:space="preserve">. </w:t>
+      </w:r>
       <w:commentRangeEnd w:id="27"/>
       <w:r>
         <w:rPr>
@@ -555,72 +585,50 @@
         </w:rPr>
         <w:commentReference w:id="27"/>
       </w:r>
-      <w:r>
-        <w:t xml:space="preserve"> to provide </w:t>
-      </w:r>
-      <w:r>
-        <w:t>guidance, assistance and resources for optimizing the discoverability, usability, and interoperability of data products in ways that support NIST scientists and stakeholders.</w:t>
+    </w:p>
+    <w:p>
+      <w:pPr>
+        <w:pStyle w:val="NoSpacing"/>
+      </w:pPr>
+    </w:p>
+    <w:p>
+      <w:pPr>
+        <w:pStyle w:val="NoSpacing"/>
+      </w:pPr>
+      <w:r>
+        <w:t>The Information Services Office (ISO) provides professional scientific and technical information assistance to NIST research staff throughout their research and publishing cycles through the activities of three programs: the Research Library, the Digital Services and Publishing Group</w:t>
+      </w:r>
+      <w:r>
+        <w:t xml:space="preserve"> (DSPG)</w:t>
+      </w:r>
+      <w:r>
+        <w:t>, and the Museum and History Program.</w:t>
       </w:r>
       <w:r>
         <w:t xml:space="preserve"> </w:t>
       </w:r>
       <w:r>
-        <w:t>The ODI supports National needs such as the Materials Genome Initiative (MGI) and biological and chemical data integration, as well as the modernization of current NIST reference data services for use in state-of-the-art computer paradigms (i.e., virtual computing, parallel analysis, interoperability, semantic web, etc.) and the development of next generation NIST reference data services</w:t>
-      </w:r>
-      <w:r>
-        <w:t xml:space="preserve">. </w:t>
-      </w:r>
-      <w:commentRangeEnd w:id="26"/>
+        <w:t>ISO is an award winning organization with a deeply rooted commitment to customer service excellence and a culture that encourages collaboration, learning, and risk taking.</w:t>
+      </w:r>
+      <w:r>
+        <w:rPr>
+          <w:rStyle w:val="FootnoteReference"/>
+        </w:rPr>
+        <w:footnoteReference w:id="2"/>
+      </w:r>
+      <w:r>
+        <w:t xml:space="preserve"> DSPG’s major activities focus on implementing strategies for increasing the visibility and long term access to NIST research results and providing guidance to NIST researchers on publishing and data </w:t>
+      </w:r>
+      <w:commentRangeStart w:id="29"/>
+      <w:r>
+        <w:t>management</w:t>
+      </w:r>
+      <w:commentRangeEnd w:id="29"/>
       <w:r>
         <w:rPr>
           <w:rStyle w:val="CommentReference"/>
         </w:rPr>
-        <w:commentReference w:id="26"/>
-      </w:r>
-    </w:p>
-    <w:p>
-      <w:pPr>
-        <w:pStyle w:val="NoSpacing"/>
-      </w:pPr>
-    </w:p>
-    <w:p>
-      <w:pPr>
-        <w:pStyle w:val="NoSpacing"/>
-      </w:pPr>
-      <w:r>
-        <w:t>The Information Services Office (ISO) provides professional scientific and technical information assistance to NIST research staff throughout their research and publishing cycles through the activities of three programs: the Research Library, the Digital Services and Publishing Group</w:t>
-      </w:r>
-      <w:r>
-        <w:t xml:space="preserve"> (DSPG)</w:t>
-      </w:r>
-      <w:r>
-        <w:t>, and the Museum and History Program.</w:t>
-      </w:r>
-      <w:r>
-        <w:t xml:space="preserve"> </w:t>
-      </w:r>
-      <w:r>
-        <w:t>ISO is an award winning organization with a deeply rooted commitment to customer service excellence and a culture that encourages collaboration, learning, and risk taking.</w:t>
-      </w:r>
-      <w:r>
-        <w:rPr>
-          <w:rStyle w:val="FootnoteReference"/>
-        </w:rPr>
-        <w:footnoteReference w:id="2"/>
-      </w:r>
-      <w:r>
-        <w:t xml:space="preserve"> DSPG’s major activities focus on implementing strategies for increasing the visibility and long term access to NIST research results and providing guidance to NIST researchers on publishing and data </w:t>
-      </w:r>
-      <w:commentRangeStart w:id="28"/>
-      <w:r>
-        <w:t>management</w:t>
-      </w:r>
-      <w:commentRangeEnd w:id="28"/>
-      <w:r>
-        <w:rPr>
-          <w:rStyle w:val="CommentReference"/>
-        </w:rPr>
-        <w:commentReference w:id="28"/>
+        <w:commentReference w:id="29"/>
       </w:r>
       <w:r>
         <w:t>.</w:t>
@@ -657,14 +665,14 @@
           <w:i/>
         </w:rPr>
       </w:pPr>
-      <w:commentRangeStart w:id="29"/>
+      <w:commentRangeStart w:id="30"/>
       <w:r>
         <w:rPr>
           <w:i/>
         </w:rPr>
         <w:t>Lab Liaison</w:t>
       </w:r>
-      <w:ins w:id="30" w:author="Tryka, Kimberly A." w:date="2015-06-04T11:54:00Z">
+      <w:ins w:id="31" w:author="Tryka, Kimberly A." w:date="2015-06-04T11:54:00Z">
         <w:r>
           <w:rPr>
             <w:i/>
@@ -672,7 +680,7 @@
           <w:t xml:space="preserve"> Program</w:t>
         </w:r>
       </w:ins>
-      <w:del w:id="31" w:author="Tryka, Kimberly A." w:date="2015-06-04T11:54:00Z">
+      <w:del w:id="32" w:author="Tryka, Kimberly A." w:date="2015-06-04T11:54:00Z">
         <w:r>
           <w:rPr>
             <w:i/>
@@ -680,12 +688,12 @@
           <w:delText>s as Strategic Research Partners</w:delText>
         </w:r>
       </w:del>
-      <w:commentRangeEnd w:id="29"/>
+      <w:commentRangeEnd w:id="30"/>
       <w:r>
         <w:rPr>
           <w:rStyle w:val="CommentReference"/>
         </w:rPr>
-        <w:commentReference w:id="29"/>
+        <w:commentReference w:id="30"/>
       </w:r>
     </w:p>
     <w:p>
@@ -708,15 +716,7 @@
         <w:t>, compiling and analyzing industry data</w:t>
       </w:r>
       <w:r>
-        <w:t xml:space="preserve">, and conducting </w:t>
-      </w:r>
-      <w:proofErr w:type="spellStart"/>
-      <w:r>
-        <w:t>bibliometric</w:t>
-      </w:r>
-      <w:proofErr w:type="spellEnd"/>
-      <w:r>
-        <w:t xml:space="preserve"> studies of NIST papers</w:t>
+        <w:t>, and conducting bibliometric studies of NIST papers</w:t>
       </w:r>
       <w:r>
         <w:t>.</w:t>
@@ -740,7 +740,7 @@
       <w:r>
         <w:t xml:space="preserve"> and programmatic staff with their work. </w:t>
       </w:r>
-      <w:commentRangeStart w:id="32"/>
+      <w:commentRangeStart w:id="33"/>
       <w:r>
         <w:t>What is unique about the relationship with ODI is that the librarians and research</w:t>
       </w:r>
@@ -781,12 +781,12 @@
       <w:r>
         <w:t xml:space="preserve"> had the opportunity to play a major role in these early efforts.</w:t>
       </w:r>
-      <w:commentRangeEnd w:id="32"/>
+      <w:commentRangeEnd w:id="33"/>
       <w:r>
         <w:rPr>
           <w:rStyle w:val="CommentReference"/>
         </w:rPr>
-        <w:commentReference w:id="32"/>
+        <w:commentReference w:id="33"/>
       </w:r>
     </w:p>
     <w:p>
@@ -806,27 +806,27 @@
           <w:i/>
         </w:rPr>
       </w:pPr>
-      <w:commentRangeStart w:id="33"/>
       <w:commentRangeStart w:id="34"/>
+      <w:commentRangeStart w:id="35"/>
       <w:r>
         <w:rPr>
           <w:i/>
         </w:rPr>
         <w:t>Federal Mandates</w:t>
       </w:r>
-      <w:commentRangeEnd w:id="33"/>
+      <w:commentRangeEnd w:id="34"/>
       <w:r>
         <w:rPr>
           <w:rStyle w:val="CommentReference"/>
         </w:rPr>
-        <w:commentReference w:id="33"/>
-      </w:r>
-      <w:commentRangeEnd w:id="34"/>
+        <w:commentReference w:id="34"/>
+      </w:r>
+      <w:commentRangeEnd w:id="35"/>
       <w:r>
         <w:rPr>
           <w:rStyle w:val="CommentReference"/>
         </w:rPr>
-        <w:commentReference w:id="34"/>
+        <w:commentReference w:id="35"/>
       </w:r>
     </w:p>
     <w:p>
@@ -853,82 +853,68 @@
         <w:rPr>
           <w:b/>
         </w:rPr>
-        <w:t xml:space="preserve">Solving Data Management Problems </w:t>
-      </w:r>
-      <w:proofErr w:type="gramStart"/>
+        <w:t>Solving Data Management Problems W</w:t>
+      </w:r>
       <w:r>
         <w:rPr>
           <w:b/>
         </w:rPr>
-        <w:t>W</w:t>
-      </w:r>
-      <w:r>
-        <w:rPr>
-          <w:b/>
-        </w:rPr>
-        <w:t>ith</w:t>
-      </w:r>
-      <w:proofErr w:type="gramEnd"/>
-      <w:r>
-        <w:rPr>
-          <w:b/>
-        </w:rPr>
-        <w:t xml:space="preserve"> ODI</w:t>
-      </w:r>
-    </w:p>
-    <w:p>
-      <w:pPr>
-        <w:pStyle w:val="NoSpacing"/>
-      </w:pPr>
-    </w:p>
-    <w:p>
-      <w:pPr>
-        <w:pStyle w:val="NoSpacing"/>
-        <w:rPr>
-          <w:ins w:id="35" w:author="Medina-Smith, Andrea" w:date="2015-06-01T11:19:00Z"/>
+        <w:t>ith ODI</w:t>
+      </w:r>
+    </w:p>
+    <w:p>
+      <w:pPr>
+        <w:pStyle w:val="NoSpacing"/>
+      </w:pPr>
+    </w:p>
+    <w:p>
+      <w:pPr>
+        <w:pStyle w:val="NoSpacing"/>
+        <w:rPr>
+          <w:ins w:id="36" w:author="Medina-Smith, Andrea" w:date="2015-06-01T11:19:00Z"/>
         </w:rPr>
       </w:pPr>
       <w:r>
         <w:t xml:space="preserve">The close relationship between ISO and ODI began with two new-hires. In the summer of 2014 ISO </w:t>
       </w:r>
-      <w:commentRangeStart w:id="36"/>
+      <w:commentRangeStart w:id="37"/>
       <w:r>
         <w:t xml:space="preserve">hired a Research Data Librarian and ODI brought in its inaugural </w:t>
       </w:r>
       <w:r>
         <w:t>director</w:t>
       </w:r>
-      <w:commentRangeEnd w:id="36"/>
+      <w:commentRangeEnd w:id="37"/>
       <w:r>
         <w:rPr>
           <w:rStyle w:val="CommentReference"/>
         </w:rPr>
-        <w:commentReference w:id="36"/>
+        <w:commentReference w:id="37"/>
       </w:r>
       <w:r>
         <w:t xml:space="preserve">. Both of these positions involved </w:t>
       </w:r>
-      <w:ins w:id="37" w:author="Medina-Smith, Andrea" w:date="2015-06-01T11:15:00Z">
+      <w:ins w:id="38" w:author="Medina-Smith, Andrea" w:date="2015-06-01T11:15:00Z">
         <w:r>
           <w:t xml:space="preserve">outreach to their respective constituencies about the OSTP plan and other NIST-wide data management efforts. It became clear early on that ISO and ODI, working together, could </w:t>
         </w:r>
       </w:ins>
-      <w:ins w:id="38" w:author="Medina-Smith, Andrea" w:date="2015-06-01T11:16:00Z">
+      <w:ins w:id="39" w:author="Medina-Smith, Andrea" w:date="2015-06-01T11:16:00Z">
         <w:r>
           <w:t>collaborate on</w:t>
         </w:r>
       </w:ins>
-      <w:ins w:id="39" w:author="Medina-Smith, Andrea" w:date="2015-06-01T11:15:00Z">
+      <w:ins w:id="40" w:author="Medina-Smith, Andrea" w:date="2015-06-01T11:15:00Z">
         <w:r>
           <w:t xml:space="preserve"> several early proje</w:t>
         </w:r>
       </w:ins>
-      <w:ins w:id="40" w:author="Medina-Smith, Andrea" w:date="2015-06-01T11:16:00Z">
+      <w:ins w:id="41" w:author="Medina-Smith, Andrea" w:date="2015-06-01T11:16:00Z">
         <w:r>
           <w:t xml:space="preserve">cts. The first project was actually a hold-over from pre-ODI days and involved developing a catalog of codes for the MML portion of the Materials Genome Initiative. </w:t>
         </w:r>
       </w:ins>
-      <w:ins w:id="41" w:author="Medina-Smith, Andrea" w:date="2015-06-01T11:19:00Z">
+      <w:ins w:id="42" w:author="Medina-Smith, Andrea" w:date="2015-06-01T11:19:00Z">
         <w:r>
           <w:t xml:space="preserve">As much of the infrastructure to disseminate this project was under the auspices of the Code Catalog fell under ODI the director and other staff members became involved. </w:t>
         </w:r>
@@ -938,112 +924,104 @@
       <w:pPr>
         <w:pStyle w:val="NoSpacing"/>
         <w:rPr>
-          <w:ins w:id="42" w:author="Medina-Smith, Andrea" w:date="2015-06-01T11:19:00Z"/>
-        </w:rPr>
-      </w:pPr>
-    </w:p>
-    <w:p>
-      <w:pPr>
-        <w:pStyle w:val="NoSpacing"/>
-        <w:rPr>
-          <w:ins w:id="43" w:author="Medina-Smith, Andrea" w:date="2015-06-01T15:13:00Z"/>
-        </w:rPr>
-      </w:pPr>
-      <w:ins w:id="44" w:author="Medina-Smith, Andrea" w:date="2015-06-01T11:19:00Z">
-        <w:r>
-          <w:t xml:space="preserve">Other projects: ramping up the DMP Tool, </w:t>
-        </w:r>
-        <w:proofErr w:type="spellStart"/>
-        <w:r>
-          <w:t>Bibliometrics</w:t>
-        </w:r>
-        <w:proofErr w:type="spellEnd"/>
-        <w:r>
-          <w:t xml:space="preserve"> of SRD, applying for NDSR </w:t>
-        </w:r>
-      </w:ins>
-    </w:p>
-    <w:p>
-      <w:pPr>
-        <w:pStyle w:val="NoSpacing"/>
-        <w:rPr>
-          <w:ins w:id="45" w:author="Medina-Smith, Andrea" w:date="2015-06-01T15:13:00Z"/>
-        </w:rPr>
-      </w:pPr>
-    </w:p>
-    <w:p>
-      <w:pPr>
-        <w:pStyle w:val="NoSpacing"/>
-        <w:rPr>
-          <w:ins w:id="46" w:author="Medina-Smith, Andrea" w:date="2015-06-01T15:26:00Z"/>
-        </w:rPr>
-      </w:pPr>
-      <w:ins w:id="47" w:author="Medina-Smith, Andrea" w:date="2015-06-01T15:13:00Z">
+          <w:ins w:id="43" w:author="Medina-Smith, Andrea" w:date="2015-06-01T11:19:00Z"/>
+        </w:rPr>
+      </w:pPr>
+    </w:p>
+    <w:p>
+      <w:pPr>
+        <w:pStyle w:val="NoSpacing"/>
+        <w:rPr>
+          <w:ins w:id="44" w:author="Medina-Smith, Andrea" w:date="2015-06-01T15:13:00Z"/>
+        </w:rPr>
+      </w:pPr>
+      <w:ins w:id="45" w:author="Medina-Smith, Andrea" w:date="2015-06-01T11:19:00Z">
+        <w:r>
+          <w:t xml:space="preserve">Other projects: ramping up the DMP Tool, Bibliometrics of SRD, applying for NDSR </w:t>
+        </w:r>
+      </w:ins>
+    </w:p>
+    <w:p>
+      <w:pPr>
+        <w:pStyle w:val="NoSpacing"/>
+        <w:rPr>
+          <w:ins w:id="46" w:author="Medina-Smith, Andrea" w:date="2015-06-01T15:13:00Z"/>
+        </w:rPr>
+      </w:pPr>
+    </w:p>
+    <w:p>
+      <w:pPr>
+        <w:pStyle w:val="NoSpacing"/>
+        <w:rPr>
+          <w:ins w:id="47" w:author="Medina-Smith, Andrea" w:date="2015-06-01T15:26:00Z"/>
+        </w:rPr>
+      </w:pPr>
+      <w:ins w:id="48" w:author="Medina-Smith, Andrea" w:date="2015-06-01T15:13:00Z">
         <w:r>
           <w:t xml:space="preserve">The most traditional project that ODI and ISO have collaborated on is a bibliographic analysis of Standard Reference Databases. </w:t>
         </w:r>
       </w:ins>
-      <w:ins w:id="48" w:author="Medina-Smith, Andrea" w:date="2015-06-01T15:14:00Z">
+      <w:ins w:id="49" w:author="Medina-Smith, Andrea" w:date="2015-06-01T15:14:00Z">
         <w:r>
           <w:t xml:space="preserve">By collating the number of citations to each SRD found on Thompson-Reuter’s Web of Science, </w:t>
         </w:r>
       </w:ins>
-      <w:ins w:id="49" w:author="Medina-Smith, Andrea" w:date="2015-06-01T15:16:00Z">
+      <w:ins w:id="50" w:author="Medina-Smith, Andrea" w:date="2015-06-01T15:16:00Z">
         <w:r>
           <w:t xml:space="preserve">Google Scholar, Google Patents and &lt;&lt;ONE OTHER PATENT SITE&gt;&gt; we could </w:t>
         </w:r>
       </w:ins>
-      <w:ins w:id="50" w:author="Medina-Smith, Andrea" w:date="2015-06-01T15:23:00Z">
+      <w:ins w:id="51" w:author="Medina-Smith, Andrea" w:date="2015-06-01T15:23:00Z">
         <w:r>
           <w:t>analyzed</w:t>
         </w:r>
       </w:ins>
-      <w:ins w:id="51" w:author="Medina-Smith, Andrea" w:date="2015-06-01T15:16:00Z">
+      <w:ins w:id="52" w:author="Medina-Smith, Andrea" w:date="2015-06-01T15:16:00Z">
         <w:r>
           <w:t xml:space="preserve"> the usefulness of the products in their current state. </w:t>
         </w:r>
       </w:ins>
-      <w:ins w:id="52" w:author="Medina-Smith, Andrea" w:date="2015-06-01T15:20:00Z">
+      <w:ins w:id="53" w:author="Medina-Smith, Andrea" w:date="2015-06-01T15:20:00Z">
         <w:r>
           <w:t xml:space="preserve">The project was first done for two SRD and after consultation with the ODI director was expanded to cover all 100+ products. </w:t>
         </w:r>
       </w:ins>
-      <w:ins w:id="53" w:author="Medina-Smith, Andrea" w:date="2015-06-01T15:22:00Z">
+      <w:ins w:id="54" w:author="Medina-Smith, Andrea" w:date="2015-06-01T15:22:00Z">
         <w:r>
           <w:t xml:space="preserve">While the methodology and report style was common for lab liaisons, the research product </w:t>
         </w:r>
       </w:ins>
-      <w:ins w:id="54" w:author="Medina-Smith, Andrea" w:date="2015-06-01T15:23:00Z">
+      <w:ins w:id="55" w:author="Medina-Smith, Andrea" w:date="2015-06-01T15:23:00Z">
         <w:r>
           <w:t>analyzed</w:t>
         </w:r>
       </w:ins>
-      <w:ins w:id="55" w:author="Medina-Smith, Andrea" w:date="2015-06-01T15:22:00Z">
+      <w:ins w:id="56" w:author="Medina-Smith, Andrea" w:date="2015-06-01T15:22:00Z">
         <w:r>
           <w:t xml:space="preserve"> was novel. </w:t>
         </w:r>
       </w:ins>
-      <w:ins w:id="56" w:author="Medina-Smith, Andrea" w:date="2015-06-01T15:23:00Z">
+      <w:ins w:id="57" w:author="Medina-Smith, Andrea" w:date="2015-06-01T15:23:00Z">
         <w:r>
           <w:t>ODI has taken the numbers provided</w:t>
         </w:r>
       </w:ins>
-      <w:ins w:id="57" w:author="Medina-Smith, Andrea" w:date="2015-06-01T15:24:00Z">
+      <w:ins w:id="58" w:author="Medina-Smith, Andrea" w:date="2015-06-01T15:24:00Z">
         <w:r>
           <w:t xml:space="preserve"> and lined them up with an analysis of the number of times each product is accessed online (via number of hits). </w:t>
         </w:r>
       </w:ins>
-      <w:ins w:id="58" w:author="Medina-Smith, Andrea" w:date="2015-06-01T15:23:00Z">
+      <w:ins w:id="59" w:author="Medina-Smith, Andrea" w:date="2015-06-01T15:23:00Z">
         <w:r>
           <w:t xml:space="preserve">The report has opened up a new vein of inquiry into whether or not the lower cited products are out of date or </w:t>
         </w:r>
       </w:ins>
-      <w:ins w:id="59" w:author="Medina-Smith, Andrea" w:date="2015-06-01T15:26:00Z">
+      <w:ins w:id="60" w:author="Medina-Smith, Andrea" w:date="2015-06-01T15:26:00Z">
         <w:r>
           <w:t>whether</w:t>
         </w:r>
       </w:ins>
-      <w:ins w:id="60" w:author="Medina-Smith, Andrea" w:date="2015-06-01T15:23:00Z">
+      <w:ins w:id="61" w:author="Medina-Smith, Andrea" w:date="2015-06-01T15:23:00Z">
         <w:r>
           <w:t xml:space="preserve"> the products need more user friendly interface. </w:t>
         </w:r>
@@ -1053,67 +1031,35 @@
       <w:pPr>
         <w:pStyle w:val="NoSpacing"/>
         <w:rPr>
-          <w:ins w:id="61" w:author="Medina-Smith, Andrea" w:date="2015-06-01T15:27:00Z"/>
-        </w:rPr>
-      </w:pPr>
-    </w:p>
-    <w:p>
-      <w:pPr>
-        <w:pStyle w:val="NoSpacing"/>
-        <w:rPr>
-          <w:ins w:id="62" w:author="Medina-Smith, Andrea" w:date="2015-06-01T15:42:00Z"/>
-        </w:rPr>
-      </w:pPr>
-      <w:ins w:id="63" w:author="Medina-Smith, Andrea" w:date="2015-06-01T15:27:00Z">
-        <w:r>
-          <w:t xml:space="preserve">A direct outcome of the OSTP memo response is the mandating of Data Management Plans. ODI has created a tool (the </w:t>
-        </w:r>
-        <w:proofErr w:type="spellStart"/>
-        <w:r>
-          <w:t>DMPTool</w:t>
-        </w:r>
-        <w:proofErr w:type="spellEnd"/>
-        <w:r>
-          <w:t>) for use by MML researchers to capture data management plans and data products; this information can eventually be fed into NIST</w:t>
-        </w:r>
-      </w:ins>
-      <w:ins w:id="64" w:author="Medina-Smith, Andrea" w:date="2015-06-01T15:28:00Z">
-        <w:r>
-          <w:t xml:space="preserve">’s Enterprise Data Inventory for public consumption via a </w:t>
-        </w:r>
-        <w:proofErr w:type="spellStart"/>
-        <w:r>
-          <w:t>json</w:t>
-        </w:r>
-        <w:proofErr w:type="spellEnd"/>
-        <w:r>
-          <w:t xml:space="preserve"> file and data.gov. The </w:t>
-        </w:r>
-        <w:proofErr w:type="spellStart"/>
-        <w:r>
-          <w:t>DMPTool</w:t>
-        </w:r>
-        <w:proofErr w:type="spellEnd"/>
-        <w:r>
-          <w:t xml:space="preserve"> took much of its structure from an ISO led prototype </w:t>
-        </w:r>
-      </w:ins>
-      <w:ins w:id="65" w:author="Medina-Smith, Andrea" w:date="2015-06-01T15:30:00Z">
+          <w:ins w:id="62" w:author="Medina-Smith, Andrea" w:date="2015-06-01T15:27:00Z"/>
+        </w:rPr>
+      </w:pPr>
+    </w:p>
+    <w:p>
+      <w:pPr>
+        <w:pStyle w:val="NoSpacing"/>
+        <w:rPr>
+          <w:ins w:id="63" w:author="Medina-Smith, Andrea" w:date="2015-06-01T15:42:00Z"/>
+        </w:rPr>
+      </w:pPr>
+      <w:ins w:id="64" w:author="Medina-Smith, Andrea" w:date="2015-06-01T15:27:00Z">
+        <w:r>
+          <w:t>A direct outcome of the OSTP memo response is the mandating of Data Management Plans. ODI has created a tool (the DMPTool) for use by MML researchers to capture data management plans and data products; this information can eventually be fed into NIST</w:t>
+        </w:r>
+      </w:ins>
+      <w:ins w:id="65" w:author="Medina-Smith, Andrea" w:date="2015-06-01T15:28:00Z">
+        <w:r>
+          <w:t xml:space="preserve">’s Enterprise Data Inventory for public consumption via a json file and data.gov. The DMPTool took much of its structure from an ISO led prototype </w:t>
+        </w:r>
+      </w:ins>
+      <w:ins w:id="66" w:author="Medina-Smith, Andrea" w:date="2015-06-01T15:30:00Z">
         <w:r>
           <w:t>and a metadata schema that expands upon the required metadata described by Project Open Data; both of these products are available to all NIST OUs.</w:t>
         </w:r>
       </w:ins>
-      <w:ins w:id="66" w:author="Medina-Smith, Andrea" w:date="2015-06-01T15:32:00Z">
-        <w:r>
-          <w:t xml:space="preserve"> Once the </w:t>
-        </w:r>
-        <w:proofErr w:type="spellStart"/>
-        <w:r>
-          <w:t>DMPTool</w:t>
-        </w:r>
-        <w:proofErr w:type="spellEnd"/>
-        <w:r>
-          <w:t xml:space="preserve"> was in alpha testing ISO assi</w:t>
+      <w:ins w:id="67" w:author="Medina-Smith, Andrea" w:date="2015-06-01T15:32:00Z">
+        <w:r>
+          <w:t xml:space="preserve"> Once the DMPTool was in alpha testing ISO assi</w:t>
         </w:r>
         <w:r>
           <w:t>sted with usability testing and</w:t>
@@ -1127,38 +1073,38 @@
       <w:pPr>
         <w:pStyle w:val="NoSpacing"/>
         <w:rPr>
-          <w:ins w:id="67" w:author="Medina-Smith, Andrea" w:date="2015-06-01T15:42:00Z"/>
-        </w:rPr>
-      </w:pPr>
-    </w:p>
-    <w:p>
-      <w:pPr>
-        <w:pStyle w:val="NoSpacing"/>
-        <w:rPr>
-          <w:ins w:id="68" w:author="Medina-Smith, Andrea" w:date="2015-06-01T16:38:00Z"/>
-        </w:rPr>
-      </w:pPr>
-      <w:ins w:id="69" w:author="Medina-Smith, Andrea" w:date="2015-06-01T15:42:00Z">
+          <w:ins w:id="68" w:author="Medina-Smith, Andrea" w:date="2015-06-01T15:42:00Z"/>
+        </w:rPr>
+      </w:pPr>
+    </w:p>
+    <w:p>
+      <w:pPr>
+        <w:pStyle w:val="NoSpacing"/>
+        <w:rPr>
+          <w:ins w:id="69" w:author="Medina-Smith, Andrea" w:date="2015-06-01T16:38:00Z"/>
+        </w:rPr>
+      </w:pPr>
+      <w:ins w:id="70" w:author="Medina-Smith, Andrea" w:date="2015-06-01T15:42:00Z">
         <w:r>
           <w:t>A joint project that was an exercise in relationship building and creating a shared, imagined, future was applying to be a host institution for the National Digital Stewardship Residency</w:t>
         </w:r>
       </w:ins>
-      <w:ins w:id="70" w:author="Medina-Smith, Andrea" w:date="2015-06-01T15:55:00Z">
+      <w:ins w:id="71" w:author="Medina-Smith, Andrea" w:date="2015-06-01T15:55:00Z">
         <w:r>
           <w:t xml:space="preserve"> (NDSR)</w:t>
         </w:r>
       </w:ins>
-      <w:ins w:id="71" w:author="Medina-Smith, Andrea" w:date="2015-06-01T15:42:00Z">
+      <w:ins w:id="72" w:author="Medina-Smith, Andrea" w:date="2015-06-01T15:42:00Z">
         <w:r>
           <w:t xml:space="preserve"> program</w:t>
         </w:r>
       </w:ins>
-      <w:ins w:id="72" w:author="Medina-Smith, Andrea" w:date="2015-06-01T15:55:00Z">
+      <w:ins w:id="73" w:author="Medina-Smith, Andrea" w:date="2015-06-01T15:55:00Z">
         <w:r>
           <w:t>. The NDSR selects 10 sites to host residents who</w:t>
         </w:r>
       </w:ins>
-      <w:ins w:id="73" w:author="Medina-Smith, Andrea" w:date="2015-06-01T15:56:00Z">
+      <w:ins w:id="74" w:author="Medina-Smith, Andrea" w:date="2015-06-01T15:56:00Z">
         <w:r>
           <w:t>se job it is to develop digital stewardship skills and a project that is mutually beneficial to the resident an</w:t>
         </w:r>
@@ -1167,18 +1113,10 @@
         </w:r>
         <w:r>
           <w:lastRenderedPageBreak/>
-          <w:t xml:space="preserve">to create plans to move the </w:t>
-        </w:r>
-        <w:proofErr w:type="spellStart"/>
-        <w:r>
-          <w:t>DMPTool</w:t>
-        </w:r>
-        <w:proofErr w:type="spellEnd"/>
-        <w:r>
-          <w:t xml:space="preserve"> beyond its initial stage. This included </w:t>
-        </w:r>
-      </w:ins>
-      <w:ins w:id="74" w:author="Medina-Smith, Andrea" w:date="2015-06-01T16:04:00Z">
+          <w:t xml:space="preserve">to create plans to move the DMPTool beyond its initial stage. This included </w:t>
+        </w:r>
+      </w:ins>
+      <w:ins w:id="75" w:author="Medina-Smith, Andrea" w:date="2015-06-01T16:04:00Z">
         <w:r>
           <w:t xml:space="preserve">textural analysis of data management plans, further usability testing of the website and creation of a subject taxonomy for use within the Tool. </w:t>
         </w:r>
@@ -1188,25 +1126,25 @@
       <w:pPr>
         <w:pStyle w:val="NoSpacing"/>
         <w:rPr>
-          <w:ins w:id="75" w:author="Medina-Smith, Andrea" w:date="2015-06-01T15:32:00Z"/>
-        </w:rPr>
-      </w:pPr>
-      <w:ins w:id="76" w:author="Medina-Smith, Andrea" w:date="2015-06-01T16:28:00Z">
+          <w:ins w:id="76" w:author="Medina-Smith, Andrea" w:date="2015-06-01T15:32:00Z"/>
+        </w:rPr>
+      </w:pPr>
+      <w:ins w:id="77" w:author="Medina-Smith, Andrea" w:date="2015-06-01T16:28:00Z">
         <w:r>
           <w:t>Creating the proposal was included a series of discussions on what a successful co-mentorship</w:t>
         </w:r>
       </w:ins>
-      <w:ins w:id="77" w:author="Medina-Smith, Andrea" w:date="2015-06-01T16:38:00Z">
+      <w:ins w:id="78" w:author="Medina-Smith, Andrea" w:date="2015-06-01T16:38:00Z">
         <w:r>
           <w:t xml:space="preserve"> would look like. With each </w:t>
         </w:r>
       </w:ins>
-      <w:ins w:id="78" w:author="Medina-Smith, Andrea" w:date="2015-06-01T16:39:00Z">
+      <w:ins w:id="79" w:author="Medina-Smith, Andrea" w:date="2015-06-01T16:39:00Z">
         <w:r>
           <w:t xml:space="preserve">discussion the table was being set for ODI to bring domain expertise and experience in maintaining large datasets and ISO to bring experience organizing information, creating taxonomies and </w:t>
         </w:r>
       </w:ins>
-      <w:ins w:id="79" w:author="Medina-Smith, Andrea" w:date="2015-06-01T16:28:00Z">
+      <w:ins w:id="80" w:author="Medina-Smith, Andrea" w:date="2015-06-01T16:28:00Z">
         <w:r>
           <w:t xml:space="preserve">&lt;&lt;ONE OTHER THING&gt;&gt;. Though the proposal was not accepted it set the stage for continued conversations about big topics and how ODI and ISO can tackle them together. </w:t>
         </w:r>
@@ -1216,7 +1154,7 @@
       <w:pPr>
         <w:pStyle w:val="NoSpacing"/>
         <w:rPr>
-          <w:ins w:id="80" w:author="Medina-Smith, Andrea" w:date="2015-06-01T15:33:00Z"/>
+          <w:ins w:id="81" w:author="Medina-Smith, Andrea" w:date="2015-06-01T15:33:00Z"/>
         </w:rPr>
       </w:pPr>
     </w:p>
@@ -1237,7 +1175,7 @@
 
 <file path=word/comments.xml><?xml version="1.0" encoding="utf-8"?>
 <w:comments xmlns:wpc="http://schemas.microsoft.com/office/word/2010/wordprocessingCanvas" xmlns:mc="http://schemas.openxmlformats.org/markup-compatibility/2006" xmlns:o="urn:schemas-microsoft-com:office:office" xmlns:r="http://schemas.openxmlformats.org/officeDocument/2006/relationships" xmlns:m="http://schemas.openxmlformats.org/officeDocument/2006/math" xmlns:v="urn:schemas-microsoft-com:vml" xmlns:wp14="http://schemas.microsoft.com/office/word/2010/wordprocessingDrawing" xmlns:wp="http://schemas.openxmlformats.org/drawingml/2006/wordprocessingDrawing" xmlns:w10="urn:schemas-microsoft-com:office:word" xmlns:w="http://schemas.openxmlformats.org/wordprocessingml/2006/main" xmlns:w14="http://schemas.microsoft.com/office/word/2010/wordml" xmlns:w15="http://schemas.microsoft.com/office/word/2012/wordml" xmlns:wpg="http://schemas.microsoft.com/office/word/2010/wordprocessingGroup" xmlns:wpi="http://schemas.microsoft.com/office/word/2010/wordprocessingInk" xmlns:wne="http://schemas.microsoft.com/office/word/2006/wordml" xmlns:wps="http://schemas.microsoft.com/office/word/2010/wordprocessingShape" mc:Ignorable="w14 w15 wp14">
-  <w:comment w:id="1" w:author="Silcox, Barbara P." w:date="2015-05-26T13:40:00Z" w:initials="SBP">
+  <w:comment w:id="2" w:author="Silcox, Barbara P." w:date="2015-05-26T13:40:00Z" w:initials="SBP">
     <w:p>
       <w:pPr>
         <w:pStyle w:val="CommentText"/>
@@ -1253,7 +1191,7 @@
       </w:r>
     </w:p>
   </w:comment>
-  <w:comment w:id="18" w:author="Tryka, Kimberly A." w:date="2015-06-04T11:38:00Z" w:initials="TKA">
+  <w:comment w:id="19" w:author="Tryka, Kimberly A." w:date="2015-06-04T11:38:00Z" w:initials="TKA">
     <w:p>
       <w:pPr>
         <w:pStyle w:val="CommentText"/>
@@ -1269,7 +1207,7 @@
       </w:r>
     </w:p>
   </w:comment>
-  <w:comment w:id="20" w:author="Tryka, Kimberly A." w:date="2015-06-05T14:43:00Z" w:initials="TKA">
+  <w:comment w:id="21" w:author="Tryka, Kimberly A." w:date="2015-06-05T14:43:00Z" w:initials="TKA">
     <w:p>
       <w:pPr>
         <w:pStyle w:val="CommentText"/>
@@ -1285,7 +1223,7 @@
       </w:r>
     </w:p>
   </w:comment>
-  <w:comment w:id="24" w:author="Tryka, Kimberly A." w:date="2015-06-04T13:57:00Z" w:initials="TKA">
+  <w:comment w:id="25" w:author="Tryka, Kimberly A." w:date="2015-06-04T13:57:00Z" w:initials="TKA">
     <w:p>
       <w:pPr>
         <w:pStyle w:val="CommentText"/>
@@ -1298,6 +1236,22 @@
       </w:r>
       <w:r>
         <w:t>Should we add something here that talks about the fact that NIST generates large amounts of its own data?  I think it’s a point worth making – though I seem to be having trouble writing it.</w:t>
+      </w:r>
+    </w:p>
+  </w:comment>
+  <w:comment w:id="28" w:author="Silcox, Barbara P." w:date="2015-05-26T13:15:00Z" w:initials="SBP">
+    <w:p>
+      <w:pPr>
+        <w:pStyle w:val="CommentText"/>
+      </w:pPr>
+      <w:r>
+        <w:rPr>
+          <w:rStyle w:val="CommentReference"/>
+        </w:rPr>
+        <w:annotationRef/>
+      </w:r>
+      <w:r>
+        <w:t>Do we have a date?</w:t>
       </w:r>
     </w:p>
   </w:comment>
@@ -1313,11 +1267,11 @@
         <w:annotationRef/>
       </w:r>
       <w:r>
-        <w:t>Do we have a date?</w:t>
+        <w:t>I took this from the ODI web site. It may need wordsmithing.</w:t>
       </w:r>
     </w:p>
   </w:comment>
-  <w:comment w:id="26" w:author="Silcox, Barbara P." w:date="2015-05-26T13:15:00Z" w:initials="SBP">
+  <w:comment w:id="29" w:author="Tryka, Kimberly A." w:date="2015-06-04T14:01:00Z" w:initials="TKA">
     <w:p>
       <w:pPr>
         <w:pStyle w:val="CommentText"/>
@@ -1329,11 +1283,26 @@
         <w:annotationRef/>
       </w:r>
       <w:r>
-        <w:t>I took this from the ODI web site. It may need wordsmithing.</w:t>
+        <w:t xml:space="preserve">Do we want to mention here ISO’s defined role in NIST data policy – otherwise why do we have a </w:t>
+      </w:r>
+      <w:r>
+        <w:t>“</w:t>
+      </w:r>
+      <w:r>
+        <w:t>stake</w:t>
+      </w:r>
+      <w:r>
+        <w:t>”</w:t>
+      </w:r>
+      <w:r>
+        <w:t xml:space="preserve"> in the next paragraph (just because we are good people)?</w:t>
+      </w:r>
+      <w:r>
+        <w:t xml:space="preserve"> </w:t>
       </w:r>
     </w:p>
   </w:comment>
-  <w:comment w:id="28" w:author="Tryka, Kimberly A." w:date="2015-06-04T14:01:00Z" w:initials="TKA">
+  <w:comment w:id="30" w:author="Tryka, Kimberly A." w:date="2015-06-04T11:54:00Z" w:initials="TKA">
     <w:p>
       <w:pPr>
         <w:pStyle w:val="CommentText"/>
@@ -1345,26 +1314,16 @@
         <w:annotationRef/>
       </w:r>
       <w:r>
-        <w:t xml:space="preserve">Do we want to mention here ISO’s defined role in NIST data policy – otherwise why do we have a </w:t>
-      </w:r>
-      <w:r>
-        <w:t>“</w:t>
-      </w:r>
-      <w:r>
-        <w:t>stake</w:t>
-      </w:r>
-      <w:r>
-        <w:t>”</w:t>
-      </w:r>
-      <w:r>
-        <w:t xml:space="preserve"> in the next paragraph (just because we are good people)?</w:t>
-      </w:r>
-      <w:r>
-        <w:t xml:space="preserve"> </w:t>
-      </w:r>
+        <w:t>Shifted this to a less descriptive title here because it is ‘background’ – not wedded to this change</w:t>
+      </w:r>
+    </w:p>
+    <w:p>
+      <w:pPr>
+        <w:pStyle w:val="CommentText"/>
+      </w:pPr>
     </w:p>
   </w:comment>
-  <w:comment w:id="29" w:author="Tryka, Kimberly A." w:date="2015-06-04T11:54:00Z" w:initials="TKA">
+  <w:comment w:id="33" w:author="Tryka, Kimberly A." w:date="2015-06-04T12:49:00Z" w:initials="TKA">
     <w:p>
       <w:pPr>
         <w:pStyle w:val="CommentText"/>
@@ -1376,16 +1335,39 @@
         <w:annotationRef/>
       </w:r>
       <w:r>
-        <w:t>Shifted this to a less descriptive title here because it is ‘background’ – not wedded to this change</w:t>
-      </w:r>
-    </w:p>
+        <w:t xml:space="preserve">I feel like this is </w:t>
+      </w:r>
+      <w:r>
+        <w:t xml:space="preserve">an abrupt transition.  And I’m not sure that jumping into the relationship with ODI should start in this section – this </w:t>
+      </w:r>
+      <w:r>
+        <w:t>is the background</w:t>
+      </w:r>
+      <w:r>
+        <w:t xml:space="preserve">.  Could this instead be expanded to talk, briefly, about stages in the liaison program (could we mention the failed ‘embedded’ librarian experiment – I think that is really interesting and help sets the stage for other ways of interacting).  </w:t>
+      </w:r>
+      <w:r>
+        <w:t>And then move ODI stuff into the next section?</w:t>
+      </w:r>
+    </w:p>
+  </w:comment>
+  <w:comment w:id="34" w:author="Silcox, Barbara P." w:date="2015-05-28T11:32:00Z" w:initials="SBP">
     <w:p>
       <w:pPr>
         <w:pStyle w:val="CommentText"/>
       </w:pPr>
+      <w:r>
+        <w:rPr>
+          <w:rStyle w:val="CommentReference"/>
+        </w:rPr>
+        <w:annotationRef/>
+      </w:r>
+      <w:r>
+        <w:t>Not sure how much we need to address as background in this subsection. Your thoughts?</w:t>
+      </w:r>
     </w:p>
   </w:comment>
-  <w:comment w:id="32" w:author="Tryka, Kimberly A." w:date="2015-06-04T12:49:00Z" w:initials="TKA">
+  <w:comment w:id="35" w:author="Tryka, Kimberly A." w:date="2015-06-04T12:51:00Z" w:initials="TKA">
     <w:p>
       <w:pPr>
         <w:pStyle w:val="CommentText"/>
@@ -1397,64 +1379,20 @@
         <w:annotationRef/>
       </w:r>
       <w:r>
-        <w:t xml:space="preserve">I feel like this is </w:t>
-      </w:r>
-      <w:r>
-        <w:t xml:space="preserve">an abrupt transition.  And I’m not sure that jumping into the relationship with ODI should start in this section – this </w:t>
-      </w:r>
-      <w:r>
-        <w:t>is the background</w:t>
-      </w:r>
-      <w:r>
-        <w:t xml:space="preserve">.  Could this instead be expanded to talk, briefly, about stages in the liaison program (could we mention the failed ‘embedded’ librarian experiment – I think that is really interesting and help sets the stage for other ways of interacting).  </w:t>
-      </w:r>
-      <w:r>
-        <w:t>And then move ODI stuff into the next section?</w:t>
+        <w:t>I think it needs to stay in – although it is not the only reason for us moving toward data work</w:t>
+      </w:r>
+      <w:r>
+        <w:t>, as stated before we were generally interested</w:t>
+      </w:r>
+      <w:r>
+        <w:t xml:space="preserve"> – it has definitely made that work much more immediate</w:t>
+      </w:r>
+      <w:r>
+        <w:t>ly relevant and necessary to NIST</w:t>
       </w:r>
     </w:p>
   </w:comment>
-  <w:comment w:id="33" w:author="Silcox, Barbara P." w:date="2015-05-28T11:32:00Z" w:initials="SBP">
-    <w:p>
-      <w:pPr>
-        <w:pStyle w:val="CommentText"/>
-      </w:pPr>
-      <w:r>
-        <w:rPr>
-          <w:rStyle w:val="CommentReference"/>
-        </w:rPr>
-        <w:annotationRef/>
-      </w:r>
-      <w:r>
-        <w:t>Not sure how much we need to address as background in this subsection. Your thoughts?</w:t>
-      </w:r>
-    </w:p>
-  </w:comment>
-  <w:comment w:id="34" w:author="Tryka, Kimberly A." w:date="2015-06-04T12:51:00Z" w:initials="TKA">
-    <w:p>
-      <w:pPr>
-        <w:pStyle w:val="CommentText"/>
-      </w:pPr>
-      <w:r>
-        <w:rPr>
-          <w:rStyle w:val="CommentReference"/>
-        </w:rPr>
-        <w:annotationRef/>
-      </w:r>
-      <w:r>
-        <w:t>I think it needs to stay in – although it is not the only reason for us moving toward data work</w:t>
-      </w:r>
-      <w:r>
-        <w:t>, as stated before we were generally interested</w:t>
-      </w:r>
-      <w:r>
-        <w:t xml:space="preserve"> – it has definitely made that work much more immediate</w:t>
-      </w:r>
-      <w:r>
-        <w:t>ly relevant and necessary to NIST</w:t>
-      </w:r>
-    </w:p>
-  </w:comment>
-  <w:comment w:id="36" w:author="Medina-Smith, Andrea" w:date="2015-06-01T11:14:00Z" w:initials="MA">
+  <w:comment w:id="37" w:author="Medina-Smith, Andrea" w:date="2015-06-01T11:14:00Z" w:initials="MA">
     <w:p>
       <w:pPr>
         <w:pStyle w:val="CommentText"/>
@@ -1698,14 +1636,14 @@
 
 <file path=word/people.xml><?xml version="1.0" encoding="utf-8"?>
 <w15:people xmlns:wpc="http://schemas.microsoft.com/office/word/2010/wordprocessingCanvas" xmlns:mc="http://schemas.openxmlformats.org/markup-compatibility/2006" xmlns:o="urn:schemas-microsoft-com:office:office" xmlns:r="http://schemas.openxmlformats.org/officeDocument/2006/relationships" xmlns:m="http://schemas.openxmlformats.org/officeDocument/2006/math" xmlns:v="urn:schemas-microsoft-com:vml" xmlns:wp14="http://schemas.microsoft.com/office/word/2010/wordprocessingDrawing" xmlns:wp="http://schemas.openxmlformats.org/drawingml/2006/wordprocessingDrawing" xmlns:w10="urn:schemas-microsoft-com:office:word" xmlns:w="http://schemas.openxmlformats.org/wordprocessingml/2006/main" xmlns:w14="http://schemas.microsoft.com/office/word/2010/wordml" xmlns:w15="http://schemas.microsoft.com/office/word/2012/wordml" xmlns:wpg="http://schemas.microsoft.com/office/word/2010/wordprocessingGroup" xmlns:wpi="http://schemas.microsoft.com/office/word/2010/wordprocessingInk" xmlns:wne="http://schemas.microsoft.com/office/word/2006/wordml" xmlns:wps="http://schemas.microsoft.com/office/word/2010/wordprocessingShape" mc:Ignorable="w14 w15 wp14">
+  <w15:person w15:author="Medina-Smith, Andrea">
+    <w15:presenceInfo w15:providerId="AD" w15:userId="S-1-5-21-1908027396-2059629336-315576832-48109"/>
+  </w15:person>
   <w15:person w15:author="Silcox, Barbara P.">
     <w15:presenceInfo w15:providerId="AD" w15:userId="S-1-5-21-1908027396-2059629336-315576832-2429"/>
   </w15:person>
   <w15:person w15:author="Tryka, Kimberly A.">
     <w15:presenceInfo w15:providerId="AD" w15:userId="S-1-5-21-1908027396-2059629336-315576832-82956"/>
-  </w15:person>
-  <w15:person w15:author="Medina-Smith, Andrea">
-    <w15:presenceInfo w15:providerId="AD" w15:userId="S-1-5-21-1908027396-2059629336-315576832-48109"/>
   </w15:person>
 </w15:people>
 </file>
@@ -2546,7 +2484,7 @@
 </file>
 
 <file path=customXml/itemProps1.xml><?xml version="1.0" encoding="utf-8"?>
-<ds:datastoreItem xmlns:ds="http://schemas.openxmlformats.org/officeDocument/2006/customXml" ds:itemID="{93A9BC0C-5DF5-4C2C-BEBF-1FE4F5940018}">
+<ds:datastoreItem xmlns:ds="http://schemas.openxmlformats.org/officeDocument/2006/customXml" ds:itemID="{6E647495-AE55-4CFF-B62C-994CB14D2BBC}">
   <ds:schemaRefs>
     <ds:schemaRef ds:uri="http://schemas.openxmlformats.org/officeDocument/2006/bibliography"/>
   </ds:schemaRefs>

</xml_diff>